<commit_message>
modify relations in ERD_6.docx file & update diagram
</commit_message>
<xml_diff>
--- a/ERD/ERD_6.docx
+++ b/ERD/ERD_6.docx
@@ -12,6 +12,7 @@
           <w:bCs/>
           <w:sz w:val="32"/>
           <w:szCs w:val="32"/>
+          <w:lang w:val="en-GB"/>
         </w:rPr>
       </w:pPr>
       <w:r>
@@ -20,6 +21,7 @@
           <w:bCs/>
           <w:sz w:val="32"/>
           <w:szCs w:val="32"/>
+          <w:lang w:val="en-GB"/>
         </w:rPr>
         <w:t>Finanse: Podgląd stanu finansów</w:t>
       </w:r>
@@ -29,8 +31,14 @@
         <w:tabs>
           <w:tab w:val="left" w:pos="7356"/>
         </w:tabs>
-      </w:pPr>
-      <w:r>
+        <w:rPr>
+          <w:lang w:val="en-GB"/>
+        </w:rPr>
+      </w:pPr>
+      <w:r>
+        <w:rPr>
+          <w:lang w:val="en-GB"/>
+        </w:rPr>
         <w:t>@startuml</w:t>
       </w:r>
     </w:p>
@@ -39,61 +47,62 @@
         <w:tabs>
           <w:tab w:val="left" w:pos="7356"/>
         </w:tabs>
-      </w:pPr>
-      <w:proofErr w:type="spellStart"/>
-      <w:r>
-        <w:t>entity</w:t>
-      </w:r>
-      <w:proofErr w:type="spellEnd"/>
-      <w:r>
-        <w:t xml:space="preserve"> "Student" {</w:t>
-      </w:r>
-    </w:p>
-    <w:p>
-      <w:pPr>
-        <w:tabs>
-          <w:tab w:val="left" w:pos="7356"/>
-        </w:tabs>
-      </w:pPr>
-      <w:r>
-        <w:t xml:space="preserve">+ </w:t>
-      </w:r>
-      <w:proofErr w:type="spellStart"/>
-      <w:r>
-        <w:t>Student_ID</w:t>
-      </w:r>
-      <w:proofErr w:type="spellEnd"/>
-      <w:r>
-        <w:t xml:space="preserve"> : </w:t>
-      </w:r>
-      <w:proofErr w:type="spellStart"/>
-      <w:r>
-        <w:t>int</w:t>
-      </w:r>
-      <w:proofErr w:type="spellEnd"/>
-    </w:p>
-    <w:p>
-      <w:pPr>
-        <w:tabs>
-          <w:tab w:val="left" w:pos="7356"/>
-        </w:tabs>
-      </w:pPr>
-      <w:proofErr w:type="spellStart"/>
-      <w:r>
-        <w:t>Name</w:t>
-      </w:r>
-      <w:proofErr w:type="spellEnd"/>
-      <w:r>
-        <w:t xml:space="preserve"> : string</w:t>
-      </w:r>
-    </w:p>
-    <w:p>
-      <w:pPr>
-        <w:tabs>
-          <w:tab w:val="left" w:pos="7356"/>
-        </w:tabs>
-      </w:pPr>
-      <w:r>
+        <w:rPr>
+          <w:lang w:val="en-GB"/>
+        </w:rPr>
+      </w:pPr>
+      <w:r>
+        <w:rPr>
+          <w:lang w:val="en-GB"/>
+        </w:rPr>
+        <w:t>entity "Student" {</w:t>
+      </w:r>
+    </w:p>
+    <w:p>
+      <w:pPr>
+        <w:tabs>
+          <w:tab w:val="left" w:pos="7356"/>
+        </w:tabs>
+        <w:rPr>
+          <w:lang w:val="en-GB"/>
+        </w:rPr>
+      </w:pPr>
+      <w:r>
+        <w:rPr>
+          <w:lang w:val="en-GB"/>
+        </w:rPr>
+        <w:t>+ Student_ID : int</w:t>
+      </w:r>
+    </w:p>
+    <w:p>
+      <w:pPr>
+        <w:tabs>
+          <w:tab w:val="left" w:pos="7356"/>
+        </w:tabs>
+        <w:rPr>
+          <w:lang w:val="en-GB"/>
+        </w:rPr>
+      </w:pPr>
+      <w:r>
+        <w:rPr>
+          <w:lang w:val="en-GB"/>
+        </w:rPr>
+        <w:t>Name : string</w:t>
+      </w:r>
+    </w:p>
+    <w:p>
+      <w:pPr>
+        <w:tabs>
+          <w:tab w:val="left" w:pos="7356"/>
+        </w:tabs>
+        <w:rPr>
+          <w:lang w:val="en-GB"/>
+        </w:rPr>
+      </w:pPr>
+      <w:r>
+        <w:rPr>
+          <w:lang w:val="en-GB"/>
+        </w:rPr>
         <w:t>Email : string</w:t>
       </w:r>
     </w:p>
@@ -102,66 +111,62 @@
         <w:tabs>
           <w:tab w:val="left" w:pos="7356"/>
         </w:tabs>
-      </w:pPr>
-      <w:proofErr w:type="spellStart"/>
-      <w:r>
-        <w:t>Password</w:t>
-      </w:r>
-      <w:proofErr w:type="spellEnd"/>
-      <w:r>
-        <w:t xml:space="preserve"> : string</w:t>
-      </w:r>
-    </w:p>
-    <w:p>
-      <w:pPr>
-        <w:tabs>
-          <w:tab w:val="left" w:pos="7356"/>
-        </w:tabs>
-      </w:pPr>
-      <w:proofErr w:type="spellStart"/>
-      <w:r>
-        <w:t>Date_of_Birth</w:t>
-      </w:r>
-      <w:proofErr w:type="spellEnd"/>
-      <w:r>
-        <w:t xml:space="preserve"> : </w:t>
-      </w:r>
-      <w:proofErr w:type="spellStart"/>
-      <w:r>
-        <w:t>date</w:t>
-      </w:r>
-      <w:proofErr w:type="spellEnd"/>
-    </w:p>
-    <w:p>
-      <w:pPr>
-        <w:tabs>
-          <w:tab w:val="left" w:pos="7356"/>
-        </w:tabs>
-      </w:pPr>
-      <w:r>
-        <w:t xml:space="preserve">PESEL : </w:t>
-      </w:r>
-      <w:proofErr w:type="spellStart"/>
-      <w:r>
-        <w:t>positive</w:t>
-      </w:r>
-      <w:proofErr w:type="spellEnd"/>
-      <w:r>
-        <w:t xml:space="preserve"> </w:t>
-      </w:r>
-      <w:proofErr w:type="spellStart"/>
-      <w:r>
-        <w:t>int</w:t>
-      </w:r>
-      <w:proofErr w:type="spellEnd"/>
-    </w:p>
-    <w:p>
-      <w:pPr>
-        <w:tabs>
-          <w:tab w:val="left" w:pos="7356"/>
-        </w:tabs>
-      </w:pPr>
-      <w:r>
+        <w:rPr>
+          <w:lang w:val="en-GB"/>
+        </w:rPr>
+      </w:pPr>
+      <w:r>
+        <w:rPr>
+          <w:lang w:val="en-GB"/>
+        </w:rPr>
+        <w:t>Password : string</w:t>
+      </w:r>
+    </w:p>
+    <w:p>
+      <w:pPr>
+        <w:tabs>
+          <w:tab w:val="left" w:pos="7356"/>
+        </w:tabs>
+        <w:rPr>
+          <w:lang w:val="en-GB"/>
+        </w:rPr>
+      </w:pPr>
+      <w:r>
+        <w:rPr>
+          <w:lang w:val="en-GB"/>
+        </w:rPr>
+        <w:t>Date_of_Birth : date</w:t>
+      </w:r>
+    </w:p>
+    <w:p>
+      <w:pPr>
+        <w:tabs>
+          <w:tab w:val="left" w:pos="7356"/>
+        </w:tabs>
+        <w:rPr>
+          <w:lang w:val="en-GB"/>
+        </w:rPr>
+      </w:pPr>
+      <w:r>
+        <w:rPr>
+          <w:lang w:val="en-GB"/>
+        </w:rPr>
+        <w:t>PESEL : positive int</w:t>
+      </w:r>
+    </w:p>
+    <w:p>
+      <w:pPr>
+        <w:tabs>
+          <w:tab w:val="left" w:pos="7356"/>
+        </w:tabs>
+        <w:rPr>
+          <w:lang w:val="en-GB"/>
+        </w:rPr>
+      </w:pPr>
+      <w:r>
+        <w:rPr>
+          <w:lang w:val="en-GB"/>
+        </w:rPr>
         <w:t>}</w:t>
       </w:r>
     </w:p>
@@ -170,60 +175,72 @@
         <w:tabs>
           <w:tab w:val="left" w:pos="7356"/>
         </w:tabs>
-      </w:pPr>
-    </w:p>
-    <w:p>
-      <w:pPr>
-        <w:tabs>
-          <w:tab w:val="left" w:pos="7356"/>
-        </w:tabs>
-      </w:pPr>
-      <w:proofErr w:type="spellStart"/>
-      <w:r>
-        <w:t>entity</w:t>
-      </w:r>
-      <w:proofErr w:type="spellEnd"/>
-      <w:r>
-        <w:t xml:space="preserve"> "System obsługi studenta" {</w:t>
-      </w:r>
-    </w:p>
-    <w:p>
-      <w:pPr>
-        <w:tabs>
-          <w:tab w:val="left" w:pos="7356"/>
-        </w:tabs>
-      </w:pPr>
-      <w:r>
-        <w:t xml:space="preserve">+ SOS_ID : </w:t>
-      </w:r>
-      <w:proofErr w:type="spellStart"/>
-      <w:r>
-        <w:t>int</w:t>
-      </w:r>
-      <w:proofErr w:type="spellEnd"/>
-    </w:p>
-    <w:p>
-      <w:pPr>
-        <w:tabs>
-          <w:tab w:val="left" w:pos="7356"/>
-        </w:tabs>
-      </w:pPr>
-      <w:proofErr w:type="spellStart"/>
-      <w:r>
-        <w:t>Name</w:t>
-      </w:r>
-      <w:proofErr w:type="spellEnd"/>
-      <w:r>
-        <w:t xml:space="preserve"> : string</w:t>
-      </w:r>
-    </w:p>
-    <w:p>
-      <w:pPr>
-        <w:tabs>
-          <w:tab w:val="left" w:pos="7356"/>
-        </w:tabs>
-      </w:pPr>
-      <w:r>
+        <w:rPr>
+          <w:lang w:val="en-GB"/>
+        </w:rPr>
+      </w:pPr>
+    </w:p>
+    <w:p>
+      <w:pPr>
+        <w:tabs>
+          <w:tab w:val="left" w:pos="7356"/>
+        </w:tabs>
+        <w:rPr>
+          <w:lang w:val="en-GB"/>
+        </w:rPr>
+      </w:pPr>
+      <w:r>
+        <w:rPr>
+          <w:lang w:val="en-GB"/>
+        </w:rPr>
+        <w:t>entity "System obsługi studenta" {</w:t>
+      </w:r>
+    </w:p>
+    <w:p>
+      <w:pPr>
+        <w:tabs>
+          <w:tab w:val="left" w:pos="7356"/>
+        </w:tabs>
+        <w:rPr>
+          <w:lang w:val="en-GB"/>
+        </w:rPr>
+      </w:pPr>
+      <w:r>
+        <w:rPr>
+          <w:lang w:val="en-GB"/>
+        </w:rPr>
+        <w:t>+ SOS_ID : int</w:t>
+      </w:r>
+    </w:p>
+    <w:p>
+      <w:pPr>
+        <w:tabs>
+          <w:tab w:val="left" w:pos="7356"/>
+        </w:tabs>
+        <w:rPr>
+          <w:lang w:val="en-GB"/>
+        </w:rPr>
+      </w:pPr>
+      <w:r>
+        <w:rPr>
+          <w:lang w:val="en-GB"/>
+        </w:rPr>
+        <w:t>Name : string</w:t>
+      </w:r>
+    </w:p>
+    <w:p>
+      <w:pPr>
+        <w:tabs>
+          <w:tab w:val="left" w:pos="7356"/>
+        </w:tabs>
+        <w:rPr>
+          <w:lang w:val="en-GB"/>
+        </w:rPr>
+      </w:pPr>
+      <w:r>
+        <w:rPr>
+          <w:lang w:val="en-GB"/>
+        </w:rPr>
         <w:t>Email : string</w:t>
       </w:r>
     </w:p>
@@ -232,38 +249,46 @@
         <w:tabs>
           <w:tab w:val="left" w:pos="7356"/>
         </w:tabs>
-      </w:pPr>
-      <w:proofErr w:type="spellStart"/>
-      <w:r>
-        <w:t>Password</w:t>
-      </w:r>
-      <w:proofErr w:type="spellEnd"/>
-      <w:r>
-        <w:t xml:space="preserve"> : string</w:t>
-      </w:r>
-    </w:p>
-    <w:p>
-      <w:pPr>
-        <w:tabs>
-          <w:tab w:val="left" w:pos="7356"/>
-        </w:tabs>
-      </w:pPr>
-      <w:proofErr w:type="spellStart"/>
-      <w:r>
-        <w:t>Contact_Number</w:t>
-      </w:r>
-      <w:proofErr w:type="spellEnd"/>
-      <w:r>
-        <w:t xml:space="preserve"> : string</w:t>
-      </w:r>
-    </w:p>
-    <w:p>
-      <w:pPr>
-        <w:tabs>
-          <w:tab w:val="left" w:pos="7356"/>
-        </w:tabs>
-      </w:pPr>
-      <w:r>
+        <w:rPr>
+          <w:lang w:val="en-GB"/>
+        </w:rPr>
+      </w:pPr>
+      <w:r>
+        <w:rPr>
+          <w:lang w:val="en-GB"/>
+        </w:rPr>
+        <w:t>Password : string</w:t>
+      </w:r>
+    </w:p>
+    <w:p>
+      <w:pPr>
+        <w:tabs>
+          <w:tab w:val="left" w:pos="7356"/>
+        </w:tabs>
+        <w:rPr>
+          <w:lang w:val="en-GB"/>
+        </w:rPr>
+      </w:pPr>
+      <w:r>
+        <w:rPr>
+          <w:lang w:val="en-GB"/>
+        </w:rPr>
+        <w:t>Contact_Number : string</w:t>
+      </w:r>
+    </w:p>
+    <w:p>
+      <w:pPr>
+        <w:tabs>
+          <w:tab w:val="left" w:pos="7356"/>
+        </w:tabs>
+        <w:rPr>
+          <w:lang w:val="en-GB"/>
+        </w:rPr>
+      </w:pPr>
+      <w:r>
+        <w:rPr>
+          <w:lang w:val="en-GB"/>
+        </w:rPr>
         <w:t>}</w:t>
       </w:r>
     </w:p>
@@ -272,53 +297,56 @@
         <w:tabs>
           <w:tab w:val="left" w:pos="7356"/>
         </w:tabs>
-      </w:pPr>
-    </w:p>
-    <w:p>
-      <w:pPr>
-        <w:tabs>
-          <w:tab w:val="left" w:pos="7356"/>
-        </w:tabs>
-      </w:pPr>
-      <w:proofErr w:type="spellStart"/>
-      <w:r>
-        <w:t>entity</w:t>
-      </w:r>
-      <w:proofErr w:type="spellEnd"/>
-      <w:r>
-        <w:t xml:space="preserve"> "Konto" {</w:t>
-      </w:r>
-    </w:p>
-    <w:p>
-      <w:pPr>
-        <w:tabs>
-          <w:tab w:val="left" w:pos="7356"/>
-        </w:tabs>
-      </w:pPr>
-      <w:r>
-        <w:t xml:space="preserve">+ </w:t>
-      </w:r>
-      <w:proofErr w:type="spellStart"/>
-      <w:r>
-        <w:t>Konto_ID</w:t>
-      </w:r>
-      <w:proofErr w:type="spellEnd"/>
-      <w:r>
-        <w:t xml:space="preserve"> : </w:t>
-      </w:r>
-      <w:proofErr w:type="spellStart"/>
-      <w:r>
-        <w:t>int</w:t>
-      </w:r>
-      <w:proofErr w:type="spellEnd"/>
-    </w:p>
-    <w:p>
-      <w:pPr>
-        <w:tabs>
-          <w:tab w:val="left" w:pos="7356"/>
-        </w:tabs>
-      </w:pPr>
-      <w:r>
+        <w:rPr>
+          <w:lang w:val="en-GB"/>
+        </w:rPr>
+      </w:pPr>
+    </w:p>
+    <w:p>
+      <w:pPr>
+        <w:tabs>
+          <w:tab w:val="left" w:pos="7356"/>
+        </w:tabs>
+        <w:rPr>
+          <w:lang w:val="en-GB"/>
+        </w:rPr>
+      </w:pPr>
+      <w:r>
+        <w:rPr>
+          <w:lang w:val="en-GB"/>
+        </w:rPr>
+        <w:t>entity "Konto" {</w:t>
+      </w:r>
+    </w:p>
+    <w:p>
+      <w:pPr>
+        <w:tabs>
+          <w:tab w:val="left" w:pos="7356"/>
+        </w:tabs>
+        <w:rPr>
+          <w:lang w:val="en-GB"/>
+        </w:rPr>
+      </w:pPr>
+      <w:r>
+        <w:rPr>
+          <w:lang w:val="en-GB"/>
+        </w:rPr>
+        <w:t>+ Konto_ID : int</w:t>
+      </w:r>
+    </w:p>
+    <w:p>
+      <w:pPr>
+        <w:tabs>
+          <w:tab w:val="left" w:pos="7356"/>
+        </w:tabs>
+        <w:rPr>
+          <w:lang w:val="en-GB"/>
+        </w:rPr>
+      </w:pPr>
+      <w:r>
+        <w:rPr>
+          <w:lang w:val="en-GB"/>
+        </w:rPr>
         <w:t>Email : string</w:t>
       </w:r>
     </w:p>
@@ -327,23 +355,30 @@
         <w:tabs>
           <w:tab w:val="left" w:pos="7356"/>
         </w:tabs>
-      </w:pPr>
-      <w:proofErr w:type="spellStart"/>
-      <w:r>
-        <w:t>Password</w:t>
-      </w:r>
-      <w:proofErr w:type="spellEnd"/>
-      <w:r>
-        <w:t xml:space="preserve"> : string</w:t>
-      </w:r>
-    </w:p>
-    <w:p>
-      <w:pPr>
-        <w:tabs>
-          <w:tab w:val="left" w:pos="7356"/>
-        </w:tabs>
-      </w:pPr>
-      <w:r>
+        <w:rPr>
+          <w:lang w:val="en-GB"/>
+        </w:rPr>
+      </w:pPr>
+      <w:r>
+        <w:rPr>
+          <w:lang w:val="en-GB"/>
+        </w:rPr>
+        <w:t>Password : string</w:t>
+      </w:r>
+    </w:p>
+    <w:p>
+      <w:pPr>
+        <w:tabs>
+          <w:tab w:val="left" w:pos="7356"/>
+        </w:tabs>
+        <w:rPr>
+          <w:lang w:val="en-GB"/>
+        </w:rPr>
+      </w:pPr>
+      <w:r>
+        <w:rPr>
+          <w:lang w:val="en-GB"/>
+        </w:rPr>
         <w:t>}</w:t>
       </w:r>
     </w:p>
@@ -352,100 +387,66 @@
         <w:tabs>
           <w:tab w:val="left" w:pos="7356"/>
         </w:tabs>
-      </w:pPr>
-    </w:p>
-    <w:p>
-      <w:pPr>
-        <w:tabs>
-          <w:tab w:val="left" w:pos="7356"/>
-        </w:tabs>
-      </w:pPr>
-      <w:proofErr w:type="spellStart"/>
-      <w:r>
-        <w:t>entity</w:t>
-      </w:r>
-      <w:proofErr w:type="spellEnd"/>
-      <w:r>
-        <w:t xml:space="preserve"> "Stan finansów" {</w:t>
-      </w:r>
-    </w:p>
-    <w:p>
-      <w:pPr>
-        <w:tabs>
-          <w:tab w:val="left" w:pos="7356"/>
-        </w:tabs>
-      </w:pPr>
-      <w:r>
-        <w:t xml:space="preserve">+ </w:t>
-      </w:r>
-      <w:proofErr w:type="spellStart"/>
-      <w:r>
-        <w:t>Stan_finansów_ID</w:t>
-      </w:r>
-      <w:proofErr w:type="spellEnd"/>
-      <w:r>
-        <w:t xml:space="preserve"> : </w:t>
-      </w:r>
-      <w:proofErr w:type="spellStart"/>
-      <w:r>
-        <w:t>int</w:t>
-      </w:r>
-      <w:proofErr w:type="spellEnd"/>
-    </w:p>
-    <w:p>
-      <w:pPr>
-        <w:tabs>
-          <w:tab w:val="left" w:pos="7356"/>
-        </w:tabs>
-      </w:pPr>
-      <w:proofErr w:type="spellStart"/>
-      <w:r>
-        <w:t>Status_płatności</w:t>
-      </w:r>
-      <w:proofErr w:type="spellEnd"/>
-      <w:r>
-        <w:t xml:space="preserve"> : string</w:t>
-      </w:r>
-    </w:p>
-    <w:p>
-      <w:pPr>
-        <w:tabs>
-          <w:tab w:val="left" w:pos="7356"/>
-        </w:tabs>
-      </w:pPr>
-      <w:proofErr w:type="spellStart"/>
-      <w:r>
-        <w:t>Data_płatności</w:t>
-      </w:r>
-      <w:proofErr w:type="spellEnd"/>
-      <w:r>
-        <w:t xml:space="preserve"> : </w:t>
-      </w:r>
-      <w:proofErr w:type="spellStart"/>
-      <w:r>
-        <w:t>date</w:t>
-      </w:r>
-      <w:proofErr w:type="spellEnd"/>
-    </w:p>
-    <w:p>
-      <w:pPr>
-        <w:tabs>
-          <w:tab w:val="left" w:pos="7356"/>
-        </w:tabs>
-      </w:pPr>
-      <w:proofErr w:type="spellStart"/>
-      <w:r>
-        <w:t>Kwota_płatności</w:t>
-      </w:r>
-      <w:proofErr w:type="spellEnd"/>
-      <w:r>
-        <w:t xml:space="preserve"> : </w:t>
-      </w:r>
-      <w:proofErr w:type="spellStart"/>
-      <w:r>
-        <w:t>float</w:t>
-      </w:r>
-      <w:proofErr w:type="spellEnd"/>
+        <w:rPr>
+          <w:lang w:val="en-GB"/>
+        </w:rPr>
+      </w:pPr>
+    </w:p>
+    <w:p>
+      <w:pPr>
+        <w:tabs>
+          <w:tab w:val="left" w:pos="7356"/>
+        </w:tabs>
+        <w:rPr>
+          <w:lang w:val="en-GB"/>
+        </w:rPr>
+      </w:pPr>
+      <w:r>
+        <w:rPr>
+          <w:lang w:val="en-GB"/>
+        </w:rPr>
+        <w:t>entity "Stan finansów" {</w:t>
+      </w:r>
+    </w:p>
+    <w:p>
+      <w:pPr>
+        <w:tabs>
+          <w:tab w:val="left" w:pos="7356"/>
+        </w:tabs>
+      </w:pPr>
+      <w:r>
+        <w:t>+ Stan_finansów_ID : int</w:t>
+      </w:r>
+    </w:p>
+    <w:p>
+      <w:pPr>
+        <w:tabs>
+          <w:tab w:val="left" w:pos="7356"/>
+        </w:tabs>
+      </w:pPr>
+      <w:r>
+        <w:t>Status_płatności : string</w:t>
+      </w:r>
+    </w:p>
+    <w:p>
+      <w:pPr>
+        <w:tabs>
+          <w:tab w:val="left" w:pos="7356"/>
+        </w:tabs>
+      </w:pPr>
+      <w:r>
+        <w:t>Data_płatności : date</w:t>
+      </w:r>
+    </w:p>
+    <w:p>
+      <w:pPr>
+        <w:tabs>
+          <w:tab w:val="left" w:pos="7356"/>
+        </w:tabs>
+      </w:pPr>
+      <w:r>
+        <w:t>Kwota_płatności : float</w:t>
+      </w:r>
     </w:p>
     <w:p>
       <w:pPr>
@@ -471,36 +472,48 @@
         </w:tabs>
       </w:pPr>
       <w:r>
-        <w:t>Student -- "System obsługi studenta"</w:t>
-      </w:r>
-    </w:p>
-    <w:p>
-      <w:pPr>
-        <w:tabs>
-          <w:tab w:val="left" w:pos="7356"/>
-        </w:tabs>
-      </w:pPr>
-      <w:r>
-        <w:t>"System obsługi studenta" -- Konto</w:t>
-      </w:r>
-    </w:p>
-    <w:p>
-      <w:pPr>
-        <w:tabs>
-          <w:tab w:val="left" w:pos="7356"/>
-        </w:tabs>
-      </w:pPr>
-      <w:r>
-        <w:t>Konto -- "Stan finansów"</w:t>
-      </w:r>
-    </w:p>
-    <w:p>
-      <w:pPr>
-        <w:tabs>
-          <w:tab w:val="left" w:pos="7356"/>
-        </w:tabs>
-      </w:pPr>
-      <w:r>
+        <w:t>Student }|--|| "System obsługi studenta"</w:t>
+      </w:r>
+    </w:p>
+    <w:p>
+      <w:pPr>
+        <w:tabs>
+          <w:tab w:val="left" w:pos="7356"/>
+        </w:tabs>
+      </w:pPr>
+      <w:r>
+        <w:t>"System obsługi studenta" ||--o{ Konto</w:t>
+      </w:r>
+    </w:p>
+    <w:p>
+      <w:pPr>
+        <w:tabs>
+          <w:tab w:val="left" w:pos="7356"/>
+        </w:tabs>
+        <w:rPr>
+          <w:lang w:val="en-GB"/>
+        </w:rPr>
+      </w:pPr>
+      <w:r>
+        <w:rPr>
+          <w:lang w:val="en-GB"/>
+        </w:rPr>
+        <w:t>Konto ||--|| "Stan finansów"</w:t>
+      </w:r>
+    </w:p>
+    <w:p>
+      <w:pPr>
+        <w:tabs>
+          <w:tab w:val="left" w:pos="7356"/>
+        </w:tabs>
+        <w:rPr>
+          <w:lang w:val="en-GB"/>
+        </w:rPr>
+      </w:pPr>
+      <w:r>
+        <w:rPr>
+          <w:lang w:val="en-GB"/>
+        </w:rPr>
         <w:t>@enduml</w:t>
       </w:r>
     </w:p>
@@ -509,23 +522,23 @@
         <w:tabs>
           <w:tab w:val="left" w:pos="7356"/>
         </w:tabs>
-      </w:pPr>
-    </w:p>
-    <w:p>
-      <w:pPr>
-        <w:tabs>
-          <w:tab w:val="left" w:pos="7356"/>
-        </w:tabs>
-      </w:pPr>
-      <w:r>
         <w:rPr>
           <w:noProof/>
         </w:rPr>
+      </w:pPr>
+    </w:p>
+    <w:p>
+      <w:pPr>
+        <w:tabs>
+          <w:tab w:val="left" w:pos="7356"/>
+        </w:tabs>
+      </w:pPr>
+      <w:r>
         <w:drawing>
-          <wp:inline distT="0" distB="0" distL="0" distR="0" wp14:anchorId="1D02C87E" wp14:editId="0ED25D79">
-            <wp:extent cx="2114550" cy="6457950"/>
-            <wp:effectExtent l="0" t="0" r="0" b="0"/>
-            <wp:docPr id="2" name="Obraz 2"/>
+          <wp:inline distT="0" distB="0" distL="0" distR="0" wp14:anchorId="11A6EC48" wp14:editId="2B6B82EB">
+            <wp:extent cx="1802910" cy="6534150"/>
+            <wp:effectExtent l="0" t="0" r="6985" b="0"/>
+            <wp:docPr id="1" name="Obraz 1" descr="Obraz zawierający diagram&#10;&#10;Opis wygenerowany automatycznie"/>
             <wp:cNvGraphicFramePr>
               <a:graphicFrameLocks xmlns:a="http://schemas.openxmlformats.org/drawingml/2006/main" noChangeAspect="1"/>
             </wp:cNvGraphicFramePr>
@@ -533,17 +546,11 @@
               <a:graphicData uri="http://schemas.openxmlformats.org/drawingml/2006/picture">
                 <pic:pic xmlns:pic="http://schemas.openxmlformats.org/drawingml/2006/picture">
                   <pic:nvPicPr>
-                    <pic:cNvPr id="2" name="Obraz 2"/>
+                    <pic:cNvPr id="1" name="Obraz 1" descr="Obraz zawierający diagram&#10;&#10;Opis wygenerowany automatycznie"/>
                     <pic:cNvPicPr/>
                   </pic:nvPicPr>
                   <pic:blipFill>
-                    <a:blip r:embed="rId5">
-                      <a:extLst>
-                        <a:ext uri="{28A0092B-C50C-407E-A947-70E740481C1C}">
-                          <a14:useLocalDpi xmlns:a14="http://schemas.microsoft.com/office/drawing/2010/main" val="0"/>
-                        </a:ext>
-                      </a:extLst>
-                    </a:blip>
+                    <a:blip r:embed="rId5"/>
                     <a:stretch>
                       <a:fillRect/>
                     </a:stretch>
@@ -551,7 +558,7 @@
                   <pic:spPr>
                     <a:xfrm>
                       <a:off x="0" y="0"/>
-                      <a:ext cx="2114550" cy="6457950"/>
+                      <a:ext cx="1806758" cy="6548097"/>
                     </a:xfrm>
                     <a:prstGeom prst="rect">
                       <a:avLst/>

</xml_diff>